<commit_message>
Added new solutions for the labs
</commit_message>
<xml_diff>
--- a/Lab 3.docx
+++ b/Lab 3.docx
@@ -608,6 +608,7 @@
         <w:rPr>
           <w:rFonts w:asciiTheme="majorBidi" w:hAnsiTheme="majorBidi" w:cstheme="majorBidi"/>
         </w:rPr>
+        <w:lastRenderedPageBreak/>
         <w:t>Questions:</w:t>
       </w:r>
     </w:p>
@@ -639,21 +640,13 @@
         <w:ind w:left="720"/>
         <w:rPr>
           <w:rFonts w:asciiTheme="majorBidi" w:hAnsiTheme="majorBidi" w:cstheme="majorBidi"/>
-          <w:b/>
-          <w:bCs/>
-          <w:i/>
-          <w:iCs/>
         </w:rPr>
       </w:pPr>
       <w:r>
         <w:rPr>
           <w:rFonts w:asciiTheme="majorBidi" w:hAnsiTheme="majorBidi" w:cstheme="majorBidi"/>
-          <w:b/>
-          <w:bCs/>
-          <w:i/>
-          <w:iCs/>
-        </w:rPr>
-        <w:t>Type your answers here.</w:t>
+        </w:rPr>
+        <w:t>I have chosen The Stuxnet Virus. The initial victims of this virus were the Iranian nuclear centrifuges. Later different modifications have been done to the original code of Stuxnet and used to attack water pipelines, gas pipelines, treatment plants, and power plants. This modified virus was used to attack different countries and viruses around the world.</w:t>
       </w:r>
     </w:p>
     <w:p>
@@ -727,21 +720,13 @@
         <w:ind w:left="720"/>
         <w:rPr>
           <w:rFonts w:asciiTheme="majorBidi" w:hAnsiTheme="majorBidi" w:cstheme="majorBidi"/>
-          <w:b/>
-          <w:bCs/>
-          <w:i/>
-          <w:iCs/>
         </w:rPr>
       </w:pPr>
       <w:r>
         <w:rPr>
           <w:rFonts w:asciiTheme="majorBidi" w:hAnsiTheme="majorBidi" w:cstheme="majorBidi"/>
-          <w:b/>
-          <w:bCs/>
-          <w:i/>
-          <w:iCs/>
-        </w:rPr>
-        <w:t>Type your answers here.</w:t>
+        </w:rPr>
+        <w:t xml:space="preserve">Mainly the centrifuges in the Iranian nuclear plants. Other technologies are Programmable Logic Controllers (PLCs)  are targeted by the Stuxnet. Siemens Step 7 software is also used to attack. Stuxnet spread via USB sticks. </w:t>
       </w:r>
     </w:p>
     <w:p>
@@ -812,21 +797,13 @@
         <w:ind w:left="720"/>
         <w:rPr>
           <w:rFonts w:asciiTheme="majorBidi" w:hAnsiTheme="majorBidi" w:cstheme="majorBidi"/>
-          <w:b/>
-          <w:bCs/>
-          <w:i/>
-          <w:iCs/>
         </w:rPr>
       </w:pPr>
       <w:r>
         <w:rPr>
           <w:rFonts w:asciiTheme="majorBidi" w:hAnsiTheme="majorBidi" w:cstheme="majorBidi"/>
-          <w:b/>
-          <w:bCs/>
-          <w:i/>
-          <w:iCs/>
-        </w:rPr>
-        <w:t>Type your answers here.</w:t>
+        </w:rPr>
+        <w:t>In 2010 Stuxnet virus attacked the Iranian nuclear centrifuges.</w:t>
       </w:r>
     </w:p>
     <w:p>
@@ -897,21 +874,13 @@
         <w:ind w:left="720"/>
         <w:rPr>
           <w:rFonts w:asciiTheme="majorBidi" w:hAnsiTheme="majorBidi" w:cstheme="majorBidi"/>
-          <w:b/>
-          <w:bCs/>
-          <w:i/>
-          <w:iCs/>
         </w:rPr>
       </w:pPr>
       <w:r>
         <w:rPr>
           <w:rFonts w:asciiTheme="majorBidi" w:hAnsiTheme="majorBidi" w:cstheme="majorBidi"/>
-          <w:b/>
-          <w:bCs/>
-          <w:i/>
-          <w:iCs/>
-        </w:rPr>
-        <w:t>Type your answers here.</w:t>
+        </w:rPr>
+        <w:t>Iranian nuclear centrifuges were targeted by the Stuxnet. Later the modification versions also targeted power plants, gas pipelines, and many others.</w:t>
       </w:r>
     </w:p>
     <w:p>
@@ -982,21 +951,25 @@
         <w:ind w:left="720"/>
         <w:rPr>
           <w:rFonts w:asciiTheme="majorBidi" w:hAnsiTheme="majorBidi" w:cstheme="majorBidi"/>
-          <w:b/>
-          <w:bCs/>
-          <w:i/>
-          <w:iCs/>
         </w:rPr>
       </w:pPr>
       <w:r>
         <w:rPr>
           <w:rFonts w:asciiTheme="majorBidi" w:hAnsiTheme="majorBidi" w:cstheme="majorBidi"/>
-          <w:b/>
-          <w:bCs/>
-          <w:i/>
-          <w:iCs/>
-        </w:rPr>
-        <w:t>Type your answers here.</w:t>
+        </w:rPr>
+        <w:t xml:space="preserve">The motivation behind the attack on the Iranian nuclear plant was to destabilize the Iranian nuclear enrichment system. </w:t>
+      </w:r>
+      <w:r>
+        <w:rPr>
+          <w:rFonts w:asciiTheme="majorBidi" w:hAnsiTheme="majorBidi" w:cstheme="majorBidi"/>
+        </w:rPr>
+        <w:t xml:space="preserve">The attackers wanted </w:t>
+      </w:r>
+      <w:r>
+        <w:rPr>
+          <w:rFonts w:asciiTheme="majorBidi" w:hAnsiTheme="majorBidi" w:cstheme="majorBidi"/>
+        </w:rPr>
+        <w:t>destroy the nuclear centrifuges by rotating them irregularly.</w:t>
       </w:r>
     </w:p>
     <w:p>
@@ -1067,38 +1040,20 @@
         <w:ind w:left="720"/>
         <w:rPr>
           <w:rFonts w:asciiTheme="majorBidi" w:hAnsiTheme="majorBidi" w:cstheme="majorBidi"/>
-          <w:b/>
-          <w:bCs/>
-          <w:i/>
-          <w:iCs/>
         </w:rPr>
       </w:pPr>
       <w:r>
         <w:rPr>
           <w:rFonts w:asciiTheme="majorBidi" w:hAnsiTheme="majorBidi" w:cstheme="majorBidi"/>
-          <w:b/>
-          <w:bCs/>
-          <w:i/>
-          <w:iCs/>
-        </w:rPr>
-        <w:t xml:space="preserve">Type your answers </w:t>
-      </w:r>
-      <w:r>
-        <w:rPr>
-          <w:rFonts w:asciiTheme="majorBidi" w:hAnsiTheme="majorBidi" w:cstheme="majorBidi"/>
-          <w:b/>
-          <w:bCs/>
-          <w:i/>
-          <w:iCs/>
-        </w:rPr>
-        <w:t>here.</w:t>
+        </w:rPr>
+        <w:t xml:space="preserve">They try to completely destroy Iranian nuclear centrifuges, but they did not succeed completely, though they succeed to disturb them. They tried to damage the system completely. </w:t>
       </w:r>
     </w:p>
     <w:sectPr>
-      <w:headerReference w:type="default" r:id="rId8"/>
-      <w:footerReference w:type="default" r:id="rId9"/>
-      <w:headerReference w:type="first" r:id="rId10"/>
-      <w:footerReference w:type="first" r:id="rId11"/>
+      <w:headerReference w:type="default" r:id="rId11"/>
+      <w:footerReference w:type="default" r:id="rId12"/>
+      <w:headerReference w:type="first" r:id="rId13"/>
+      <w:footerReference w:type="first" r:id="rId14"/>
       <w:pgSz w:w="12240" w:h="15840" w:code="1"/>
       <w:pgMar w:top="1526" w:right="1080" w:bottom="1296" w:left="1080" w:header="720" w:footer="720" w:gutter="0"/>
       <w:cols w:space="720"/>
@@ -5071,15 +5026,15 @@
   </w:font>
   <w:font w:name="Wingdings">
     <w:panose1 w:val="05000000000000000000"/>
-    <w:charset w:val="4D"/>
-    <w:family w:val="decorative"/>
+    <w:charset w:val="02"/>
+    <w:family w:val="auto"/>
     <w:pitch w:val="variable"/>
-    <w:sig w:usb0="00000003" w:usb1="00000000" w:usb2="00000000" w:usb3="00000000" w:csb0="80000001" w:csb1="00000000"/>
+    <w:sig w:usb0="00000000" w:usb1="10000000" w:usb2="00000000" w:usb3="00000000" w:csb0="80000000" w:csb1="00000000"/>
   </w:font>
   <w:font w:name="Symbol">
     <w:panose1 w:val="05050102010706020507"/>
     <w:charset w:val="02"/>
-    <w:family w:val="decorative"/>
+    <w:family w:val="roman"/>
     <w:pitch w:val="variable"/>
     <w:sig w:usb0="00000000" w:usb1="10000000" w:usb2="00000000" w:usb3="00000000" w:csb0="80000000" w:csb1="00000000"/>
   </w:font>
@@ -5088,7 +5043,7 @@
     <w:charset w:val="00"/>
     <w:family w:val="swiss"/>
     <w:pitch w:val="variable"/>
-    <w:sig w:usb0="E0002AFF" w:usb1="C000247B" w:usb2="00000009" w:usb3="00000000" w:csb0="000001FF" w:csb1="00000000"/>
+    <w:sig w:usb0="E4002EFF" w:usb1="C200247B" w:usb2="00000009" w:usb3="00000000" w:csb0="000001FF" w:csb1="00000000"/>
   </w:font>
   <w:font w:name="Tahoma">
     <w:panose1 w:val="020B0604030504040204"/>
@@ -5103,7 +5058,7 @@
     <w:charset w:val="86"/>
     <w:family w:val="auto"/>
     <w:pitch w:val="variable"/>
-    <w:sig w:usb0="00000003" w:usb1="288F0000" w:usb2="00000016" w:usb3="00000000" w:csb0="00040001" w:csb1="00000000"/>
+    <w:sig w:usb0="00000203" w:usb1="288F0000" w:usb2="00000016" w:usb3="00000000" w:csb0="00040001" w:csb1="00000000"/>
   </w:font>
   <w:font w:name="Cambria">
     <w:panose1 w:val="02040503050406030204"/>
@@ -5116,24 +5071,24 @@
     <w:altName w:val="等线"/>
     <w:panose1 w:val="02010600030101010101"/>
     <w:charset w:val="86"/>
-    <w:family w:val="auto"/>
-    <w:pitch w:val="variable"/>
-    <w:sig w:usb0="A00002BF" w:usb1="38CF7CFA" w:usb2="00000016" w:usb3="00000000" w:csb0="0004000F" w:csb1="00000000"/>
+    <w:family w:val="modern"/>
+    <w:pitch w:val="fixed"/>
+    <w:sig w:usb0="00000001" w:usb1="080E0000" w:usb2="00000010" w:usb3="00000000" w:csb0="00040000" w:csb1="00000000"/>
   </w:font>
   <w:font w:name="DengXian Light">
     <w:altName w:val="等线 Light"/>
-    <w:panose1 w:val="02010600030101010101"/>
+    <w:panose1 w:val="00000000000000000000"/>
     <w:charset w:val="86"/>
-    <w:family w:val="auto"/>
-    <w:pitch w:val="variable"/>
-    <w:sig w:usb0="A00002BF" w:usb1="38CF7CFA" w:usb2="00000016" w:usb3="00000000" w:csb0="0004000F" w:csb1="00000000"/>
+    <w:family w:val="roman"/>
+    <w:notTrueType/>
+    <w:pitch w:val="default"/>
   </w:font>
   <w:font w:name="Calibri Light">
     <w:panose1 w:val="020F0302020204030204"/>
     <w:charset w:val="00"/>
     <w:family w:val="swiss"/>
     <w:pitch w:val="variable"/>
-    <w:sig w:usb0="E0002AFF" w:usb1="C000247B" w:usb2="00000009" w:usb3="00000000" w:csb0="000001FF" w:csb1="00000000"/>
+    <w:sig w:usb0="E4002EFF" w:usb1="C200247B" w:usb2="00000009" w:usb3="00000000" w:csb0="000001FF" w:csb1="00000000"/>
   </w:font>
 </w:fonts>
 </file>
@@ -5163,6 +5118,7 @@
     <w:rsid w:val="00717663"/>
     <w:rsid w:val="0074452F"/>
     <w:rsid w:val="00833F4D"/>
+    <w:rsid w:val="00D6544F"/>
     <w:rsid w:val="00D928E6"/>
     <w:rsid w:val="00E157CB"/>
     <w:rsid w:val="00E8224B"/>
@@ -5182,7 +5138,7 @@
   </m:mathPr>
   <w:themeFontLang w:val="en-US" w:eastAsia="zh-CN" w:bidi="ar-SA"/>
   <w:clrSchemeMapping w:bg1="light1" w:t1="dark1" w:bg2="light2" w:t2="dark2" w:accent1="accent1" w:accent2="accent2" w:accent3="accent3" w:accent4="accent4" w:accent5="accent5" w:accent6="accent6" w:hyperlink="hyperlink" w:followedHyperlink="followedHyperlink"/>
-  <w:decimalSymbol w:val=","/>
+  <w:decimalSymbol w:val="."/>
   <w:listSeparator w:val=","/>
   <w15:chartTrackingRefBased/>
 </w:settings>
@@ -5636,7 +5592,7 @@
     <w:rPr>
       <w:sz w:val="24"/>
       <w:szCs w:val="24"/>
-      <w:lang w:val="en-KG" w:eastAsia="en-US"/>
+      <w:lang w:eastAsia="en-US"/>
     </w:rPr>
   </w:style>
 </w:styles>
@@ -5935,7 +5891,9 @@
 </file>
 
 <file path=customXml/item1.xml><?xml version="1.0" encoding="utf-8"?>
-<b:Sources xmlns:b="http://schemas.openxmlformats.org/officeDocument/2006/bibliography" xmlns="http://schemas.openxmlformats.org/officeDocument/2006/bibliography" SelectedStyle="\APA.XSL" StyleName="APA Fifth Edition"/>
+<p:properties xmlns:p="http://schemas.microsoft.com/office/2006/metadata/properties" xmlns:xsi="http://www.w3.org/2001/XMLSchema-instance" xmlns:pc="http://schemas.microsoft.com/office/infopath/2007/PartnerControls">
+  <documentManagement/>
+</p:properties>
 </file>
 
 <file path=customXml/item2.xml><?xml version="1.0" encoding="utf-8"?>
@@ -6116,6 +6074,10 @@
 </file>
 
 <file path=customXml/item3.xml><?xml version="1.0" encoding="utf-8"?>
+<b:Sources xmlns:b="http://schemas.openxmlformats.org/officeDocument/2006/bibliography" xmlns="http://schemas.openxmlformats.org/officeDocument/2006/bibliography" SelectedStyle="\APA.XSL" StyleName="APA Fifth Edition"/>
+</file>
+
+<file path=customXml/item4.xml><?xml version="1.0" encoding="utf-8"?>
 <?mso-contentType ?>
 <FormTemplates xmlns="http://schemas.microsoft.com/sharepoint/v3/contenttype/forms">
   <Display>DocumentLibraryForm</Display>
@@ -6124,13 +6086,35 @@
 </FormTemplates>
 </file>
 
-<file path=customXml/item4.xml><?xml version="1.0" encoding="utf-8"?>
-<p:properties xmlns:p="http://schemas.microsoft.com/office/2006/metadata/properties" xmlns:xsi="http://www.w3.org/2001/XMLSchema-instance" xmlns:pc="http://schemas.microsoft.com/office/infopath/2007/PartnerControls">
-  <documentManagement/>
-</p:properties>
+<file path=customXml/itemProps1.xml><?xml version="1.0" encoding="utf-8"?>
+<ds:datastoreItem xmlns:ds="http://schemas.openxmlformats.org/officeDocument/2006/customXml" ds:itemID="{E4B11208-8124-43F4-A94C-F3C4554FCED5}">
+  <ds:schemaRefs>
+    <ds:schemaRef ds:uri="http://schemas.microsoft.com/office/2006/metadata/properties"/>
+    <ds:schemaRef ds:uri="http://schemas.microsoft.com/office/infopath/2007/PartnerControls"/>
+  </ds:schemaRefs>
+</ds:datastoreItem>
 </file>
 
-<file path=customXml/itemProps1.xml><?xml version="1.0" encoding="utf-8"?>
+<file path=customXml/itemProps2.xml><?xml version="1.0" encoding="utf-8"?>
+<ds:datastoreItem xmlns:ds="http://schemas.openxmlformats.org/officeDocument/2006/customXml" ds:itemID="{60FD8392-6DF9-4DFE-9359-8F8BA5D29A90}">
+  <ds:schemaRefs>
+    <ds:schemaRef ds:uri="http://schemas.microsoft.com/office/2006/metadata/contentType"/>
+    <ds:schemaRef ds:uri="http://schemas.microsoft.com/office/2006/metadata/properties/metaAttributes"/>
+    <ds:schemaRef ds:uri="http://www.w3.org/2001/XMLSchema"/>
+    <ds:schemaRef ds:uri="http://schemas.microsoft.com/office/2006/metadata/properties"/>
+    <ds:schemaRef ds:uri="756c98b5-3862-43bb-98d9-daa69a70ce09"/>
+    <ds:schemaRef ds:uri="55463a0e-0026-46be-8d57-77c0ad0a34de"/>
+    <ds:schemaRef ds:uri="http://schemas.microsoft.com/office/2006/documentManagement/types"/>
+    <ds:schemaRef ds:uri="http://schemas.microsoft.com/office/infopath/2007/PartnerControls"/>
+    <ds:schemaRef ds:uri="http://schemas.openxmlformats.org/package/2006/metadata/core-properties"/>
+    <ds:schemaRef ds:uri="http://purl.org/dc/elements/1.1/"/>
+    <ds:schemaRef ds:uri="http://purl.org/dc/terms/"/>
+    <ds:schemaRef ds:uri="http://schemas.microsoft.com/internal/obd"/>
+  </ds:schemaRefs>
+</ds:datastoreItem>
+</file>
+
+<file path=customXml/itemProps3.xml><?xml version="1.0" encoding="utf-8"?>
 <ds:datastoreItem xmlns:ds="http://schemas.openxmlformats.org/officeDocument/2006/customXml" ds:itemID="{604A67F5-25E6-414F-9D72-5BB9178D1520}">
   <ds:schemaRefs>
     <ds:schemaRef ds:uri="http://schemas.openxmlformats.org/officeDocument/2006/bibliography"/>
@@ -6138,14 +6122,10 @@
 </ds:datastoreItem>
 </file>
 
-<file path=customXml/itemProps2.xml><?xml version="1.0" encoding="utf-8"?>
-<ds:datastoreItem xmlns:ds="http://schemas.openxmlformats.org/officeDocument/2006/customXml" ds:itemID="{60FD8392-6DF9-4DFE-9359-8F8BA5D29A90}"/>
-</file>
-
-<file path=customXml/itemProps3.xml><?xml version="1.0" encoding="utf-8"?>
-<ds:datastoreItem xmlns:ds="http://schemas.openxmlformats.org/officeDocument/2006/customXml" ds:itemID="{89E36DF9-52B1-4AC5-9C39-B4B931E6809B}"/>
-</file>
-
 <file path=customXml/itemProps4.xml><?xml version="1.0" encoding="utf-8"?>
-<ds:datastoreItem xmlns:ds="http://schemas.openxmlformats.org/officeDocument/2006/customXml" ds:itemID="{E4B11208-8124-43F4-A94C-F3C4554FCED5}"/>
+<ds:datastoreItem xmlns:ds="http://schemas.openxmlformats.org/officeDocument/2006/customXml" ds:itemID="{89E36DF9-52B1-4AC5-9C39-B4B931E6809B}">
+  <ds:schemaRefs>
+    <ds:schemaRef ds:uri="http://schemas.microsoft.com/sharepoint/v3/contenttype/forms"/>
+  </ds:schemaRefs>
+</ds:datastoreItem>
 </file>
</xml_diff>